<commit_message>
Error has to be resolved in wordCloud
</commit_message>
<xml_diff>
--- a/project_Notes.docx
+++ b/project_Notes.docx
@@ -22,7 +22,52 @@
           <w:szCs w:val="36"/>
           <w:u w:val="single"/>
         </w:rPr>
-        <w:t>SMS SPAM DETECTION PROJECT</w:t>
+        <w:t xml:space="preserve">SMS SPAM DETECTION </w:t>
+      </w:r>
+      <w:r>
+        <w:rPr>
+          <w:rFonts w:ascii="Lato Light" w:hAnsi="Lato Light"/>
+          <w:b/>
+          <w:bCs/>
+          <w:sz w:val="36"/>
+          <w:szCs w:val="36"/>
+          <w:u w:val="single"/>
+        </w:rPr>
+        <w:t xml:space="preserve">USING </w:t>
+      </w:r>
+      <w:r>
+        <w:rPr>
+          <w:rFonts w:ascii="Lato Light" w:hAnsi="Lato Light"/>
+          <w:b/>
+          <w:bCs/>
+          <w:sz w:val="36"/>
+          <w:szCs w:val="36"/>
+          <w:u w:val="single"/>
+        </w:rPr>
+        <w:br/>
+        <w:t>DATA SCIENCE &amp; MACHINE LEARNING</w:t>
+      </w:r>
+      <w:r>
+        <w:rPr>
+          <w:rFonts w:ascii="Lato Light" w:hAnsi="Lato Light"/>
+          <w:b/>
+          <w:bCs/>
+          <w:sz w:val="36"/>
+          <w:szCs w:val="36"/>
+          <w:u w:val="single"/>
+        </w:rPr>
+        <w:br/>
+      </w:r>
+      <w:r>
+        <w:rPr>
+          <w:rFonts w:ascii="Lato Light" w:hAnsi="Lato Light"/>
+          <w:b/>
+          <w:bCs/>
+          <w:sz w:val="36"/>
+          <w:szCs w:val="36"/>
+          <w:u w:val="single"/>
+        </w:rPr>
+        <w:t>PROJECT</w:t>
       </w:r>
     </w:p>
     <w:p>
@@ -51,225 +96,225 @@
           <w:szCs w:val="36"/>
         </w:rPr>
         <w:t>Steps:</w:t>
-      </w:r>
-    </w:p>
-    <w:p>
-      <w:pPr>
-        <w:spacing w:line="240" w:lineRule="auto"/>
-        <w:rPr>
-          <w:rFonts w:ascii="Lato Light" w:hAnsi="Lato Light"/>
-          <w:sz w:val="36"/>
-          <w:szCs w:val="36"/>
-        </w:rPr>
-      </w:pPr>
-      <w:r>
-        <w:rPr>
-          <w:rFonts w:ascii="Lato Light" w:hAnsi="Lato Light"/>
-          <w:sz w:val="36"/>
-          <w:szCs w:val="36"/>
-        </w:rPr>
-        <w:t xml:space="preserve">1. </w:t>
-      </w:r>
-      <w:r>
-        <w:rPr>
-          <w:rFonts w:ascii="Lato Light" w:hAnsi="Lato Light"/>
-          <w:sz w:val="36"/>
-          <w:szCs w:val="36"/>
-        </w:rPr>
-        <w:t>Data Cleaning</w:t>
-      </w:r>
-    </w:p>
-    <w:p>
-      <w:pPr>
-        <w:spacing w:line="240" w:lineRule="auto"/>
-        <w:rPr>
-          <w:rFonts w:ascii="Lato Light" w:hAnsi="Lato Light"/>
-          <w:sz w:val="36"/>
-          <w:szCs w:val="36"/>
-        </w:rPr>
-      </w:pPr>
-      <w:r>
-        <w:rPr>
-          <w:rFonts w:ascii="Lato Light" w:hAnsi="Lato Light"/>
-          <w:sz w:val="36"/>
-          <w:szCs w:val="36"/>
-        </w:rPr>
-        <w:t>2.</w:t>
-      </w:r>
-      <w:r>
-        <w:rPr>
-          <w:rFonts w:ascii="Lato Light" w:hAnsi="Lato Light"/>
-          <w:sz w:val="36"/>
-          <w:szCs w:val="36"/>
-        </w:rPr>
-        <w:t xml:space="preserve"> </w:t>
-      </w:r>
-      <w:r>
-        <w:rPr>
-          <w:rFonts w:ascii="Lato Light" w:hAnsi="Lato Light"/>
-          <w:sz w:val="36"/>
-          <w:szCs w:val="36"/>
-        </w:rPr>
-        <w:t>EDA</w:t>
-      </w:r>
-    </w:p>
-    <w:p>
-      <w:pPr>
-        <w:spacing w:line="240" w:lineRule="auto"/>
-        <w:rPr>
-          <w:rFonts w:ascii="Lato Light" w:hAnsi="Lato Light"/>
-          <w:sz w:val="36"/>
-          <w:szCs w:val="36"/>
-        </w:rPr>
-      </w:pPr>
-      <w:r>
-        <w:rPr>
-          <w:rFonts w:ascii="Lato Light" w:hAnsi="Lato Light"/>
-          <w:sz w:val="36"/>
-          <w:szCs w:val="36"/>
-        </w:rPr>
-        <w:t xml:space="preserve">3. </w:t>
-      </w:r>
-      <w:r>
-        <w:rPr>
-          <w:rFonts w:ascii="Lato Light" w:hAnsi="Lato Light"/>
-          <w:sz w:val="36"/>
-          <w:szCs w:val="36"/>
-        </w:rPr>
-        <w:t>Text Pre processing</w:t>
-      </w:r>
-    </w:p>
-    <w:p>
-      <w:pPr>
-        <w:spacing w:line="240" w:lineRule="auto"/>
-        <w:rPr>
-          <w:rFonts w:ascii="Lato Light" w:hAnsi="Lato Light"/>
-          <w:sz w:val="36"/>
-          <w:szCs w:val="36"/>
-        </w:rPr>
-      </w:pPr>
-      <w:r>
-        <w:rPr>
-          <w:rFonts w:ascii="Lato Light" w:hAnsi="Lato Light"/>
-          <w:sz w:val="36"/>
-          <w:szCs w:val="36"/>
-        </w:rPr>
-        <w:t xml:space="preserve">4. </w:t>
-      </w:r>
-      <w:r>
-        <w:rPr>
-          <w:rFonts w:ascii="Lato Light" w:hAnsi="Lato Light"/>
-          <w:sz w:val="36"/>
-          <w:szCs w:val="36"/>
-        </w:rPr>
-        <w:t>Model Building</w:t>
-      </w:r>
-    </w:p>
-    <w:p>
-      <w:pPr>
-        <w:spacing w:line="240" w:lineRule="auto"/>
-        <w:rPr>
-          <w:rFonts w:ascii="Lato Light" w:hAnsi="Lato Light"/>
-          <w:sz w:val="36"/>
-          <w:szCs w:val="36"/>
-        </w:rPr>
-      </w:pPr>
-      <w:r>
-        <w:rPr>
-          <w:rFonts w:ascii="Lato Light" w:hAnsi="Lato Light"/>
-          <w:sz w:val="36"/>
-          <w:szCs w:val="36"/>
-        </w:rPr>
-        <w:t xml:space="preserve">5. </w:t>
-      </w:r>
-      <w:r>
-        <w:rPr>
-          <w:rFonts w:ascii="Lato Light" w:hAnsi="Lato Light"/>
-          <w:sz w:val="36"/>
-          <w:szCs w:val="36"/>
-        </w:rPr>
-        <w:t>Evaluation</w:t>
-      </w:r>
-    </w:p>
-    <w:p>
-      <w:pPr>
-        <w:spacing w:line="240" w:lineRule="auto"/>
-        <w:rPr>
-          <w:rFonts w:ascii="Lato Light" w:hAnsi="Lato Light"/>
-          <w:sz w:val="36"/>
-          <w:szCs w:val="36"/>
-        </w:rPr>
-      </w:pPr>
-      <w:r>
-        <w:rPr>
-          <w:rFonts w:ascii="Lato Light" w:hAnsi="Lato Light"/>
-          <w:sz w:val="36"/>
-          <w:szCs w:val="36"/>
-        </w:rPr>
-        <w:t xml:space="preserve">6. </w:t>
-      </w:r>
-      <w:r>
-        <w:rPr>
-          <w:rFonts w:ascii="Lato Light" w:hAnsi="Lato Light"/>
-          <w:sz w:val="36"/>
-          <w:szCs w:val="36"/>
-        </w:rPr>
-        <w:t>Improvements</w:t>
-      </w:r>
-    </w:p>
-    <w:p>
-      <w:pPr>
-        <w:spacing w:line="240" w:lineRule="auto"/>
-        <w:rPr>
-          <w:rFonts w:ascii="Lato Light" w:hAnsi="Lato Light"/>
-          <w:sz w:val="36"/>
-          <w:szCs w:val="36"/>
-        </w:rPr>
-      </w:pPr>
-      <w:r>
-        <w:rPr>
-          <w:rFonts w:ascii="Lato Light" w:hAnsi="Lato Light"/>
-          <w:sz w:val="36"/>
-          <w:szCs w:val="36"/>
-        </w:rPr>
-        <w:t xml:space="preserve">7. </w:t>
-      </w:r>
-      <w:r>
-        <w:rPr>
-          <w:rFonts w:ascii="Lato Light" w:hAnsi="Lato Light"/>
-          <w:sz w:val="36"/>
-          <w:szCs w:val="36"/>
-        </w:rPr>
-        <w:t>Website</w:t>
-      </w:r>
-    </w:p>
-    <w:p>
-      <w:pPr>
-        <w:spacing w:line="240" w:lineRule="auto"/>
-        <w:rPr>
-          <w:rFonts w:ascii="Lato Light" w:hAnsi="Lato Light"/>
-          <w:sz w:val="36"/>
-          <w:szCs w:val="36"/>
-        </w:rPr>
-      </w:pPr>
-      <w:r>
-        <w:rPr>
-          <w:rFonts w:ascii="Lato Light" w:hAnsi="Lato Light"/>
-          <w:sz w:val="36"/>
-          <w:szCs w:val="36"/>
-        </w:rPr>
-        <w:t xml:space="preserve">8. </w:t>
-      </w:r>
-      <w:r>
-        <w:rPr>
-          <w:rFonts w:ascii="Lato Light" w:hAnsi="Lato Light"/>
-          <w:sz w:val="36"/>
-          <w:szCs w:val="36"/>
-        </w:rPr>
-        <w:t>Website Deployment</w:t>
       </w:r>
       <w:bookmarkStart w:id="0" w:name="_GoBack"/>
       <w:bookmarkEnd w:id="0"/>
+    </w:p>
+    <w:p>
+      <w:pPr>
+        <w:spacing w:line="240" w:lineRule="auto"/>
+        <w:rPr>
+          <w:rFonts w:ascii="Lato Light" w:hAnsi="Lato Light"/>
+          <w:sz w:val="36"/>
+          <w:szCs w:val="36"/>
+        </w:rPr>
+      </w:pPr>
+      <w:r>
+        <w:rPr>
+          <w:rFonts w:ascii="Lato Light" w:hAnsi="Lato Light"/>
+          <w:sz w:val="36"/>
+          <w:szCs w:val="36"/>
+        </w:rPr>
+        <w:t xml:space="preserve">1. </w:t>
+      </w:r>
+      <w:r>
+        <w:rPr>
+          <w:rFonts w:ascii="Lato Light" w:hAnsi="Lato Light"/>
+          <w:sz w:val="36"/>
+          <w:szCs w:val="36"/>
+        </w:rPr>
+        <w:t>Data Cleaning</w:t>
+      </w:r>
+    </w:p>
+    <w:p>
+      <w:pPr>
+        <w:spacing w:line="240" w:lineRule="auto"/>
+        <w:rPr>
+          <w:rFonts w:ascii="Lato Light" w:hAnsi="Lato Light"/>
+          <w:sz w:val="36"/>
+          <w:szCs w:val="36"/>
+        </w:rPr>
+      </w:pPr>
+      <w:r>
+        <w:rPr>
+          <w:rFonts w:ascii="Lato Light" w:hAnsi="Lato Light"/>
+          <w:sz w:val="36"/>
+          <w:szCs w:val="36"/>
+        </w:rPr>
+        <w:t>2.</w:t>
+      </w:r>
+      <w:r>
+        <w:rPr>
+          <w:rFonts w:ascii="Lato Light" w:hAnsi="Lato Light"/>
+          <w:sz w:val="36"/>
+          <w:szCs w:val="36"/>
+        </w:rPr>
+        <w:t xml:space="preserve"> </w:t>
+      </w:r>
+      <w:r>
+        <w:rPr>
+          <w:rFonts w:ascii="Lato Light" w:hAnsi="Lato Light"/>
+          <w:sz w:val="36"/>
+          <w:szCs w:val="36"/>
+        </w:rPr>
+        <w:t>EDA</w:t>
+      </w:r>
+    </w:p>
+    <w:p>
+      <w:pPr>
+        <w:spacing w:line="240" w:lineRule="auto"/>
+        <w:rPr>
+          <w:rFonts w:ascii="Lato Light" w:hAnsi="Lato Light"/>
+          <w:sz w:val="36"/>
+          <w:szCs w:val="36"/>
+        </w:rPr>
+      </w:pPr>
+      <w:r>
+        <w:rPr>
+          <w:rFonts w:ascii="Lato Light" w:hAnsi="Lato Light"/>
+          <w:sz w:val="36"/>
+          <w:szCs w:val="36"/>
+        </w:rPr>
+        <w:t xml:space="preserve">3. </w:t>
+      </w:r>
+      <w:r>
+        <w:rPr>
+          <w:rFonts w:ascii="Lato Light" w:hAnsi="Lato Light"/>
+          <w:sz w:val="36"/>
+          <w:szCs w:val="36"/>
+        </w:rPr>
+        <w:t>Text Pre processing</w:t>
+      </w:r>
+    </w:p>
+    <w:p>
+      <w:pPr>
+        <w:spacing w:line="240" w:lineRule="auto"/>
+        <w:rPr>
+          <w:rFonts w:ascii="Lato Light" w:hAnsi="Lato Light"/>
+          <w:sz w:val="36"/>
+          <w:szCs w:val="36"/>
+        </w:rPr>
+      </w:pPr>
+      <w:r>
+        <w:rPr>
+          <w:rFonts w:ascii="Lato Light" w:hAnsi="Lato Light"/>
+          <w:sz w:val="36"/>
+          <w:szCs w:val="36"/>
+        </w:rPr>
+        <w:t xml:space="preserve">4. </w:t>
+      </w:r>
+      <w:r>
+        <w:rPr>
+          <w:rFonts w:ascii="Lato Light" w:hAnsi="Lato Light"/>
+          <w:sz w:val="36"/>
+          <w:szCs w:val="36"/>
+        </w:rPr>
+        <w:t>Model Building</w:t>
+      </w:r>
+    </w:p>
+    <w:p>
+      <w:pPr>
+        <w:spacing w:line="240" w:lineRule="auto"/>
+        <w:rPr>
+          <w:rFonts w:ascii="Lato Light" w:hAnsi="Lato Light"/>
+          <w:sz w:val="36"/>
+          <w:szCs w:val="36"/>
+        </w:rPr>
+      </w:pPr>
+      <w:r>
+        <w:rPr>
+          <w:rFonts w:ascii="Lato Light" w:hAnsi="Lato Light"/>
+          <w:sz w:val="36"/>
+          <w:szCs w:val="36"/>
+        </w:rPr>
+        <w:t xml:space="preserve">5. </w:t>
+      </w:r>
+      <w:r>
+        <w:rPr>
+          <w:rFonts w:ascii="Lato Light" w:hAnsi="Lato Light"/>
+          <w:sz w:val="36"/>
+          <w:szCs w:val="36"/>
+        </w:rPr>
+        <w:t>Evaluation</w:t>
+      </w:r>
+    </w:p>
+    <w:p>
+      <w:pPr>
+        <w:spacing w:line="240" w:lineRule="auto"/>
+        <w:rPr>
+          <w:rFonts w:ascii="Lato Light" w:hAnsi="Lato Light"/>
+          <w:sz w:val="36"/>
+          <w:szCs w:val="36"/>
+        </w:rPr>
+      </w:pPr>
+      <w:r>
+        <w:rPr>
+          <w:rFonts w:ascii="Lato Light" w:hAnsi="Lato Light"/>
+          <w:sz w:val="36"/>
+          <w:szCs w:val="36"/>
+        </w:rPr>
+        <w:t xml:space="preserve">6. </w:t>
+      </w:r>
+      <w:r>
+        <w:rPr>
+          <w:rFonts w:ascii="Lato Light" w:hAnsi="Lato Light"/>
+          <w:sz w:val="36"/>
+          <w:szCs w:val="36"/>
+        </w:rPr>
+        <w:t>Improvements</w:t>
+      </w:r>
+    </w:p>
+    <w:p>
+      <w:pPr>
+        <w:spacing w:line="240" w:lineRule="auto"/>
+        <w:rPr>
+          <w:rFonts w:ascii="Lato Light" w:hAnsi="Lato Light"/>
+          <w:sz w:val="36"/>
+          <w:szCs w:val="36"/>
+        </w:rPr>
+      </w:pPr>
+      <w:r>
+        <w:rPr>
+          <w:rFonts w:ascii="Lato Light" w:hAnsi="Lato Light"/>
+          <w:sz w:val="36"/>
+          <w:szCs w:val="36"/>
+        </w:rPr>
+        <w:t xml:space="preserve">7. </w:t>
+      </w:r>
+      <w:r>
+        <w:rPr>
+          <w:rFonts w:ascii="Lato Light" w:hAnsi="Lato Light"/>
+          <w:sz w:val="36"/>
+          <w:szCs w:val="36"/>
+        </w:rPr>
+        <w:t>Website</w:t>
+      </w:r>
+    </w:p>
+    <w:p>
+      <w:pPr>
+        <w:spacing w:line="240" w:lineRule="auto"/>
+        <w:rPr>
+          <w:rFonts w:ascii="Lato Light" w:hAnsi="Lato Light"/>
+          <w:sz w:val="36"/>
+          <w:szCs w:val="36"/>
+        </w:rPr>
+      </w:pPr>
+      <w:r>
+        <w:rPr>
+          <w:rFonts w:ascii="Lato Light" w:hAnsi="Lato Light"/>
+          <w:sz w:val="36"/>
+          <w:szCs w:val="36"/>
+        </w:rPr>
+        <w:t xml:space="preserve">8. </w:t>
+      </w:r>
+      <w:r>
+        <w:rPr>
+          <w:rFonts w:ascii="Lato Light" w:hAnsi="Lato Light"/>
+          <w:sz w:val="36"/>
+          <w:szCs w:val="36"/>
+        </w:rPr>
+        <w:t>Website Deployment</w:t>
+      </w:r>
     </w:p>
     <w:p>
       <w:pPr>
@@ -521,6 +566,7 @@
           <w:sz w:val="36"/>
           <w:szCs w:val="36"/>
         </w:rPr>
+        <w:lastRenderedPageBreak/>
         <w:t xml:space="preserve">Download the package </w:t>
       </w:r>
       <w:r>
@@ -571,7 +617,6 @@
           <w:sz w:val="36"/>
           <w:szCs w:val="36"/>
         </w:rPr>
-        <w:lastRenderedPageBreak/>
         <w:t xml:space="preserve">Using </w:t>
       </w:r>
       <w:r>
@@ -707,18 +752,16 @@
         </w:rPr>
         <w:t xml:space="preserve">Plot the data using the </w:t>
       </w:r>
-      <w:proofErr w:type="spellStart"/>
-      <w:r>
-        <w:rPr>
-          <w:rFonts w:ascii="Lato Light" w:hAnsi="Lato Light"/>
-          <w:b/>
-          <w:bCs/>
-          <w:sz w:val="36"/>
-          <w:szCs w:val="36"/>
-        </w:rPr>
-        <w:t>seaborn</w:t>
-      </w:r>
-      <w:proofErr w:type="spellEnd"/>
+      <w:r>
+        <w:rPr>
+          <w:rFonts w:ascii="Lato Light" w:hAnsi="Lato Light"/>
+          <w:b/>
+          <w:bCs/>
+          <w:sz w:val="36"/>
+          <w:szCs w:val="36"/>
+        </w:rPr>
+        <w:t>sea born</w:t>
+      </w:r>
       <w:r>
         <w:rPr>
           <w:rFonts w:ascii="Lato Light" w:hAnsi="Lato Light"/>
@@ -1142,6 +1185,7 @@
           <w:sz w:val="36"/>
           <w:szCs w:val="36"/>
         </w:rPr>
+        <w:lastRenderedPageBreak/>
         <w:t>+1</w:t>
       </w:r>
       <w:r>
@@ -1256,7 +1300,6 @@
           <w:sz w:val="36"/>
           <w:szCs w:val="36"/>
         </w:rPr>
-        <w:lastRenderedPageBreak/>
         <w:t>-1</w:t>
       </w:r>
       <w:r>

</xml_diff>